<commit_message>
Organizing and making a standard
</commit_message>
<xml_diff>
--- a/Project Planing.docx
+++ b/Project Planing.docx
@@ -33,6 +33,9 @@
       <w:r>
         <w:t xml:space="preserve"> to share anything you want to talk about with comments, replies, users, tags</w:t>
       </w:r>
+      <w:r>
+        <w:t xml:space="preserve"> and badges.</w:t>
+      </w:r>
     </w:p>
     <w:p>
       <w:pPr>
@@ -57,8 +60,6 @@
         </w:rPr>
         <w:t>StackOverflow</w:t>
       </w:r>
-      <w:bookmarkStart w:id="0" w:name="_GoBack"/>
-      <w:bookmarkEnd w:id="0"/>
       <w:proofErr w:type="spellEnd"/>
     </w:p>
     <w:p>
@@ -176,6 +177,169 @@
       <w:r>
         <w:t>Badges</w:t>
       </w:r>
+    </w:p>
+    <w:p/>
+    <w:p>
+      <w:pPr>
+        <w:jc w:val="center"/>
+        <w:rPr>
+          <w:b/>
+          <w:bCs/>
+          <w:sz w:val="32"/>
+          <w:szCs w:val="32"/>
+        </w:rPr>
+      </w:pPr>
+      <w:r>
+        <w:rPr>
+          <w:b/>
+          <w:bCs/>
+          <w:sz w:val="32"/>
+          <w:szCs w:val="32"/>
+        </w:rPr>
+        <w:t>Caio</w:t>
+      </w:r>
+    </w:p>
+    <w:p>
+      <w:r>
+        <w:rPr>
+          <w:b/>
+          <w:bCs/>
+        </w:rPr>
+        <w:tab/>
+      </w:r>
+      <w:r>
+        <w:t>Replies component, edit replies, delete replies, Badges component, Badges increments</w:t>
+      </w:r>
+    </w:p>
+    <w:p>
+      <w:pPr>
+        <w:jc w:val="center"/>
+        <w:rPr>
+          <w:b/>
+          <w:bCs/>
+          <w:sz w:val="32"/>
+          <w:szCs w:val="32"/>
+        </w:rPr>
+      </w:pPr>
+      <w:r>
+        <w:rPr>
+          <w:b/>
+          <w:bCs/>
+          <w:sz w:val="32"/>
+          <w:szCs w:val="32"/>
+        </w:rPr>
+        <w:t>John</w:t>
+      </w:r>
+    </w:p>
+    <w:p>
+      <w:r>
+        <w:rPr>
+          <w:b/>
+          <w:bCs/>
+        </w:rPr>
+        <w:tab/>
+      </w:r>
+      <w:r>
+        <w:t>Comments page, edit comment, delete comment, likes component</w:t>
+      </w:r>
+    </w:p>
+    <w:p>
+      <w:pPr>
+        <w:jc w:val="center"/>
+        <w:rPr>
+          <w:b/>
+          <w:bCs/>
+          <w:sz w:val="32"/>
+          <w:szCs w:val="32"/>
+        </w:rPr>
+      </w:pPr>
+      <w:r>
+        <w:rPr>
+          <w:b/>
+          <w:bCs/>
+          <w:sz w:val="32"/>
+          <w:szCs w:val="32"/>
+        </w:rPr>
+        <w:t>Ali</w:t>
+      </w:r>
+    </w:p>
+    <w:p>
+      <w:pPr>
+        <w:rPr>
+          <w:b/>
+          <w:bCs/>
+        </w:rPr>
+      </w:pPr>
+      <w:r>
+        <w:rPr>
+          <w:b/>
+          <w:bCs/>
+        </w:rPr>
+        <w:tab/>
+      </w:r>
+      <w:r>
+        <w:t xml:space="preserve">Main Page, </w:t>
+      </w:r>
+      <w:proofErr w:type="spellStart"/>
+      <w:r>
+        <w:t>Pagging</w:t>
+      </w:r>
+      <w:proofErr w:type="spellEnd"/>
+      <w:r>
+        <w:t xml:space="preserve"> and ordering of the main page, Create new Post, Tags</w:t>
+      </w:r>
+    </w:p>
+    <w:p>
+      <w:pPr>
+        <w:jc w:val="center"/>
+        <w:rPr>
+          <w:b/>
+          <w:bCs/>
+          <w:sz w:val="32"/>
+          <w:szCs w:val="32"/>
+        </w:rPr>
+      </w:pPr>
+      <w:proofErr w:type="spellStart"/>
+      <w:r>
+        <w:rPr>
+          <w:b/>
+          <w:bCs/>
+          <w:sz w:val="32"/>
+          <w:szCs w:val="32"/>
+        </w:rPr>
+        <w:t>Malkias</w:t>
+      </w:r>
+      <w:proofErr w:type="spellEnd"/>
+    </w:p>
+    <w:p>
+      <w:r>
+        <w:rPr>
+          <w:b/>
+          <w:bCs/>
+        </w:rPr>
+        <w:tab/>
+      </w:r>
+      <w:r>
+        <w:t xml:space="preserve">User Login, User </w:t>
+      </w:r>
+      <w:proofErr w:type="spellStart"/>
+      <w:r>
+        <w:t>Sigin</w:t>
+      </w:r>
+      <w:proofErr w:type="spellEnd"/>
+      <w:r>
+        <w:t>, User details and edit User.</w:t>
+      </w:r>
+      <w:bookmarkStart w:id="0" w:name="_GoBack"/>
+      <w:bookmarkEnd w:id="0"/>
+    </w:p>
+    <w:p/>
+    <w:p>
+      <w:pPr>
+        <w:rPr>
+          <w:lang w:val="pt-BR"/>
+        </w:rPr>
+      </w:pPr>
     </w:p>
     <w:sectPr>
       <w:pgSz w:w="11906" w:h="16838"/>
@@ -431,6 +595,7 @@
     <w:lsdException w:name="HTML Sample" w:semiHidden="1" w:unhideWhenUsed="1"/>
     <w:lsdException w:name="HTML Typewriter" w:semiHidden="1" w:unhideWhenUsed="1"/>
     <w:lsdException w:name="HTML Variable" w:semiHidden="1" w:unhideWhenUsed="1"/>
+    <w:lsdException w:name="Normal Table" w:semiHidden="1" w:unhideWhenUsed="1"/>
     <w:lsdException w:name="annotation subject" w:semiHidden="1" w:unhideWhenUsed="1"/>
     <w:lsdException w:name="No List" w:semiHidden="1" w:unhideWhenUsed="1"/>
     <w:lsdException w:name="Outline List 1" w:semiHidden="1" w:unhideWhenUsed="1"/>
@@ -477,8 +642,10 @@
     <w:lsdException w:name="Table Subtle 2" w:semiHidden="1" w:unhideWhenUsed="1"/>
     <w:lsdException w:name="Table Web 1" w:semiHidden="1" w:unhideWhenUsed="1"/>
     <w:lsdException w:name="Table Web 2" w:semiHidden="1" w:unhideWhenUsed="1"/>
+    <w:lsdException w:name="Table Web 3" w:semiHidden="1" w:unhideWhenUsed="1"/>
     <w:lsdException w:name="Balloon Text" w:semiHidden="1" w:unhideWhenUsed="1"/>
     <w:lsdException w:name="Table Grid" w:uiPriority="39"/>
+    <w:lsdException w:name="Table Theme" w:semiHidden="1" w:unhideWhenUsed="1"/>
     <w:lsdException w:name="Placeholder Text" w:semiHidden="1"/>
     <w:lsdException w:name="No Spacing" w:uiPriority="1" w:qFormat="1"/>
     <w:lsdException w:name="Light Shading" w:uiPriority="60"/>
@@ -1039,4 +1206,16 @@
     </a:ext>
   </a:extLst>
 </a:theme>
+</file>
+
+<file path=customXml/item1.xml><?xml version="1.0" encoding="utf-8"?>
+<b:Sources xmlns:b="http://schemas.openxmlformats.org/officeDocument/2006/bibliography" xmlns="http://schemas.openxmlformats.org/officeDocument/2006/bibliography" SelectedStyle="\APASixthEditionOfficeOnline.xsl" StyleName="APA" Version="6"/>
+</file>
+
+<file path=customXml/itemProps1.xml><?xml version="1.0" encoding="utf-8"?>
+<ds:datastoreItem xmlns:ds="http://schemas.openxmlformats.org/officeDocument/2006/customXml" ds:itemID="{154439DC-BB6A-4B12-87F4-83070D0A4ABD}">
+  <ds:schemaRefs>
+    <ds:schemaRef ds:uri="http://schemas.openxmlformats.org/officeDocument/2006/bibliography"/>
+  </ds:schemaRefs>
+</ds:datastoreItem>
 </file>
</xml_diff>